<commit_message>
Cấu hình IPSec Site to Site (done), chưa test
</commit_message>
<xml_diff>
--- a/report/IPConfigCont_NguyenHoangSon_0111.docx
+++ b/report/IPConfigCont_NguyenHoangSon_0111.docx
@@ -186,7 +186,19 @@
         <w:rPr>
           <w:rFonts w:ascii="Courier New" w:hAnsi="Courier New" w:cs="Courier New"/>
         </w:rPr>
-        <w:t xml:space="preserve"> ip address 203.0.113.1 255.255.255.252</w:t>
+        <w:t xml:space="preserve"> ip address 203.0.113.</w:t>
+      </w:r>
+      <w:r>
+        <w:rPr>
+          <w:rFonts w:ascii="Courier New" w:hAnsi="Courier New" w:cs="Courier New"/>
+        </w:rPr>
+        <w:t>2</w:t>
+      </w:r>
+      <w:r>
+        <w:rPr>
+          <w:rFonts w:ascii="Courier New" w:hAnsi="Courier New" w:cs="Courier New"/>
+        </w:rPr>
+        <w:t xml:space="preserve"> 255.255.255.252</w:t>
       </w:r>
     </w:p>
     <w:p>
@@ -2379,6 +2391,7 @@
       <w:r>
         <w:rPr>
           <w:rFonts w:ascii="Courier New" w:hAnsi="Courier New" w:cs="Courier New"/>
+          <w:noProof/>
         </w:rPr>
         <w:drawing>
           <wp:inline distT="0" distB="0" distL="0" distR="0" wp14:anchorId="6D3C9981" wp14:editId="48D9DC94">
@@ -2690,6 +2703,7 @@
       <w:r>
         <w:rPr>
           <w:rFonts w:ascii="Courier New" w:hAnsi="Courier New" w:cs="Courier New"/>
+          <w:noProof/>
         </w:rPr>
         <w:drawing>
           <wp:inline distT="0" distB="0" distL="0" distR="0" wp14:anchorId="0DBA1714" wp14:editId="371422DF">
@@ -2868,6 +2882,7 @@
       <w:r>
         <w:rPr>
           <w:rFonts w:ascii="Courier New" w:hAnsi="Courier New" w:cs="Courier New"/>
+          <w:noProof/>
         </w:rPr>
         <w:lastRenderedPageBreak/>
         <w:drawing>
@@ -2987,6 +3002,7 @@
       <w:r>
         <w:rPr>
           <w:rFonts w:ascii="Courier New" w:hAnsi="Courier New" w:cs="Courier New"/>
+          <w:noProof/>
         </w:rPr>
         <w:drawing>
           <wp:inline distT="0" distB="0" distL="0" distR="0" wp14:anchorId="738984C5" wp14:editId="7DB7806F">
@@ -3446,6 +3462,7 @@
       <w:r>
         <w:rPr>
           <w:rFonts w:ascii="Courier New" w:hAnsi="Courier New" w:cs="Courier New"/>
+          <w:noProof/>
         </w:rPr>
         <w:drawing>
           <wp:inline distT="0" distB="0" distL="0" distR="0" wp14:anchorId="6FB444B3" wp14:editId="71BC8CD9">
@@ -3723,6 +3740,7 @@
       <w:r>
         <w:rPr>
           <w:rFonts w:ascii="Courier New" w:hAnsi="Courier New" w:cs="Courier New"/>
+          <w:noProof/>
         </w:rPr>
         <w:drawing>
           <wp:inline distT="0" distB="0" distL="0" distR="0" wp14:anchorId="26C87F47" wp14:editId="74C79158">
@@ -3962,6 +3980,7 @@
       <w:r>
         <w:rPr>
           <w:rFonts w:ascii="Courier New" w:hAnsi="Courier New" w:cs="Courier New"/>
+          <w:noProof/>
         </w:rPr>
         <w:drawing>
           <wp:inline distT="0" distB="0" distL="0" distR="0" wp14:anchorId="2113E0B3" wp14:editId="129FEEAC">
@@ -4228,6 +4247,7 @@
       <w:r>
         <w:rPr>
           <w:rFonts w:cstheme="minorHAnsi"/>
+          <w:noProof/>
         </w:rPr>
         <w:lastRenderedPageBreak/>
         <w:drawing>
@@ -4275,6 +4295,7 @@
       <w:r>
         <w:rPr>
           <w:rFonts w:cstheme="minorHAnsi"/>
+          <w:noProof/>
         </w:rPr>
         <w:drawing>
           <wp:inline distT="0" distB="0" distL="0" distR="0" wp14:anchorId="68FBBF13" wp14:editId="1CDFEBAC">
@@ -4872,6 +4893,7 @@
       <w:r>
         <w:rPr>
           <w:rFonts w:cstheme="minorHAnsi"/>
+          <w:noProof/>
         </w:rPr>
         <w:lastRenderedPageBreak/>
         <w:drawing>
@@ -5204,6 +5226,7 @@
       <w:r>
         <w:rPr>
           <w:rFonts w:cstheme="minorHAnsi"/>
+          <w:noProof/>
         </w:rPr>
         <w:drawing>
           <wp:inline distT="0" distB="0" distL="0" distR="0" wp14:anchorId="141E1DBC" wp14:editId="1C6D479E">
@@ -5250,6 +5273,7 @@
       <w:r>
         <w:rPr>
           <w:rFonts w:cstheme="minorHAnsi"/>
+          <w:noProof/>
         </w:rPr>
         <w:drawing>
           <wp:inline distT="0" distB="0" distL="0" distR="0" wp14:anchorId="1A6C10A7" wp14:editId="71E20DA2">
@@ -5515,7 +5539,7 @@
         <w:rPr>
           <w:rFonts w:ascii="Courier New" w:hAnsi="Courier New" w:cs="Courier New"/>
         </w:rPr>
-        <w:t>5</w:t>
+        <w:t>6</w:t>
       </w:r>
       <w:r>
         <w:rPr>
@@ -5650,6 +5674,7 @@
       <w:r>
         <w:rPr>
           <w:rFonts w:ascii="Courier New" w:hAnsi="Courier New" w:cs="Courier New"/>
+          <w:noProof/>
         </w:rPr>
         <w:drawing>
           <wp:inline distT="0" distB="0" distL="0" distR="0" wp14:anchorId="21F7C8A3" wp14:editId="39D8E730">
@@ -6355,6 +6380,7 @@
       <w:r>
         <w:rPr>
           <w:rFonts w:ascii="Courier New" w:hAnsi="Courier New" w:cs="Courier New"/>
+          <w:noProof/>
         </w:rPr>
         <w:drawing>
           <wp:inline distT="0" distB="0" distL="0" distR="0" wp14:anchorId="2D66B5D9" wp14:editId="0BABB705">
@@ -6768,6 +6794,7 @@
       <w:r>
         <w:rPr>
           <w:rFonts w:ascii="Courier New" w:hAnsi="Courier New" w:cs="Courier New"/>
+          <w:noProof/>
         </w:rPr>
         <w:lastRenderedPageBreak/>
         <w:drawing>
@@ -7214,6 +7241,7 @@
       <w:r>
         <w:rPr>
           <w:rFonts w:ascii="Courier New" w:hAnsi="Courier New" w:cs="Courier New"/>
+          <w:noProof/>
         </w:rPr>
         <w:drawing>
           <wp:inline distT="0" distB="0" distL="0" distR="0" wp14:anchorId="77E4264A" wp14:editId="069DEE4E">
@@ -7769,6 +7797,7 @@
       <w:r>
         <w:rPr>
           <w:rFonts w:ascii="Courier New" w:hAnsi="Courier New" w:cs="Courier New"/>
+          <w:noProof/>
         </w:rPr>
         <w:drawing>
           <wp:inline distT="0" distB="0" distL="0" distR="0" wp14:anchorId="13F6945E" wp14:editId="75A6A1ED">
@@ -9855,6 +9884,7 @@
       <w:r>
         <w:rPr>
           <w:rFonts w:cstheme="minorHAnsi"/>
+          <w:noProof/>
         </w:rPr>
         <w:lastRenderedPageBreak/>
         <w:drawing>
@@ -10227,6 +10257,7 @@
       <w:r>
         <w:rPr>
           <w:rFonts w:cstheme="minorHAnsi"/>
+          <w:noProof/>
           <w:sz w:val="32"/>
           <w:szCs w:val="32"/>
         </w:rPr>

</xml_diff>